<commit_message>
Final version updated with testing done
</commit_message>
<xml_diff>
--- a/Java-Assignemnt-Source-Code.docx
+++ b/Java-Assignemnt-Source-Code.docx
@@ -19099,11 +19099,7 @@
       </w:pPr>
       <w:r>
         <w:rPr>
-          <w:rFonts w:ascii="Consolas;Courier New;monospace" w:hAnsi="Consolas;Courier New;monospace"/>
-          <w:b w:val="false"/>
-          <w:color w:val="CCCCCC"/>
-          <w:sz w:val="21"/>
-          <w:shd w:fill="1F1F1F" w:val="clear"/>
+          <w:color w:val="569CD6"/>
         </w:rPr>
       </w:r>
     </w:p>
@@ -21770,6 +21766,7 @@
       </w:pPr>
       <w:r>
         <w:rPr/>
+        <w:t>+23 481 491 60355</w:t>
       </w:r>
     </w:p>
     <w:sectPr>
@@ -21809,6 +21806,9 @@
     <w:pPr>
       <w:widowControl/>
       <w:suppressAutoHyphens w:val="true"/>
+      <w:kinsoku w:val="true"/>
+      <w:overflowPunct w:val="true"/>
+      <w:autoSpaceDE w:val="true"/>
       <w:bidi w:val="0"/>
       <w:spacing w:before="0" w:after="0"/>
       <w:jc w:val="left"/>

</xml_diff>